<commit_message>
Updated Domain Model Document
</commit_message>
<xml_diff>
--- a/Project Documents/Domain Model Document.docx
+++ b/Project Documents/Domain Model Document.docx
@@ -709,33 +709,33 @@
           <w:rFonts w:ascii="Calibri" w:cs="Calibri" w:eastAsia="Calibri" w:hAnsi="Calibri"/>
           <w:rtl w:val="0"/>
         </w:rPr>
-        <w:t xml:space="preserve">The PlayableCharacter class is a child of the Character class and contains every attribute from the Character class as well as a method to move around to designated FloorTile objects. Inheriting from the PlayableCharacter class, The Explorer class and the Traitor class each contain unique methods to check if their specific win conditions have been met causing the game to end and their affiliation to be victorious.</w:t>
-      </w:r>
-    </w:p>
-    <w:p>
-      <w:pPr>
-        <w:rPr>
-          <w:rFonts w:ascii="Calibri" w:cs="Calibri" w:eastAsia="Calibri" w:hAnsi="Calibri"/>
-        </w:rPr>
-      </w:pPr>
-      <w:r>
-        <w:rPr>
-          <w:rtl w:val="0"/>
-        </w:rPr>
-      </w:r>
-    </w:p>
-    <w:p>
-      <w:pPr>
-        <w:rPr>
-          <w:rFonts w:ascii="Calibri" w:cs="Calibri" w:eastAsia="Calibri" w:hAnsi="Calibri"/>
-        </w:rPr>
-      </w:pPr>
-      <w:r>
-        <w:rPr>
-          <w:rFonts w:ascii="Calibri" w:cs="Calibri" w:eastAsia="Calibri" w:hAnsi="Calibri"/>
-          <w:rtl w:val="0"/>
-        </w:rPr>
-        <w:t xml:space="preserve">The NonPlayableCharacter class is a child of the Character class. It has affiliation, stats and an inventory similar to its parent but The NonPlayableCharacter class has a unique method for movement, allowing a NonPlayableCharacter object to move along a defined, calculated route that separates it from the PlayableCharacter class. An example of a NonPlayableCharacter object’s unique movement includes moving back-and-forth between two specific floor tiles or towards the nearest Character of the opposite affiliation.</w:t>
+        <w:t xml:space="preserve">The PlayableCharacter class is a child of the Character class and contains every attribute from the Character class as well as a method to move around to designated FloorTile objects, with a FloorTile object holding up to 6 PlayableCharacter objects (the maximum amount allowed in a game of Betrayal at House on the Hill). Inheriting from the PlayableCharacter class, The Explorer class and the Traitor class each contain unique methods to check if their specific win conditions have been met causing the game to end and their affiliation to be victorious.</w:t>
+      </w:r>
+    </w:p>
+    <w:p>
+      <w:pPr>
+        <w:rPr>
+          <w:rFonts w:ascii="Calibri" w:cs="Calibri" w:eastAsia="Calibri" w:hAnsi="Calibri"/>
+        </w:rPr>
+      </w:pPr>
+      <w:r>
+        <w:rPr>
+          <w:rtl w:val="0"/>
+        </w:rPr>
+      </w:r>
+    </w:p>
+    <w:p>
+      <w:pPr>
+        <w:rPr>
+          <w:rFonts w:ascii="Calibri" w:cs="Calibri" w:eastAsia="Calibri" w:hAnsi="Calibri"/>
+        </w:rPr>
+      </w:pPr>
+      <w:r>
+        <w:rPr>
+          <w:rFonts w:ascii="Calibri" w:cs="Calibri" w:eastAsia="Calibri" w:hAnsi="Calibri"/>
+          <w:rtl w:val="0"/>
+        </w:rPr>
+        <w:t xml:space="preserve">The NonPlayableCharacter class is a child of the Character class. It has affiliation, stats and an inventory similar to its parent but The NonPlayableCharacter class has a unique method for movement, allowing a NonPlayableCharacter object to move along a defined, calculated route that separates it from the PlayableCharacter class. An example of a NonPlayableCharacter object’s unique movement includes moving back-and-forth between two specific floor tiles or towards the nearest Character of the opposite affiliation. Each FloorTile object can hold any amount of NonPlayableCharacter objects, from zero to the maximum amount of NonPlayableCharacter objects on the board.</w:t>
       </w:r>
     </w:p>
     <w:sectPr>

</xml_diff>